<commit_message>
Aula 10 Completa mais PDF Markdown
</commit_message>
<xml_diff>
--- a/Curso de GIT e GITHUB/Minhas Anotações/10 - Guia de Listagem Markdown.docx
+++ b/Curso de GIT e GITHUB/Minhas Anotações/10 - Guia de Listagem Markdown.docx
@@ -794,6 +794,698 @@
     <w:p>
       <w:r>
         <w:tab/>
+      </w:r>
+      <w:r>
+        <w:t>Links e Imagens</w:t>
+      </w:r>
+    </w:p>
+    <w:p>
+      <w:r>
+        <w:tab/>
+        <w:t xml:space="preserve">Para adicionar a imagem basta clicar na área debaixo da caixa de texto e depois escolher a imagem sem seu computador ou arrastar a imagem pra lá. </w:t>
+      </w:r>
+    </w:p>
+    <w:p>
+      <w:pPr>
+        <w:rPr>
+          <w:u w:val="single"/>
+        </w:rPr>
+      </w:pPr>
+      <w:r>
+        <w:rPr>
+          <w:noProof/>
+        </w:rPr>
+        <w:drawing>
+          <wp:inline distT="0" distB="0" distL="0" distR="0" wp14:anchorId="0A19CE27" wp14:editId="726E4E14">
+            <wp:extent cx="6645910" cy="1974850"/>
+            <wp:effectExtent l="114300" t="114300" r="116840" b="158750"/>
+            <wp:docPr id="9" name="Imagem 9"/>
+            <wp:cNvGraphicFramePr>
+              <a:graphicFrameLocks xmlns:a="http://schemas.openxmlformats.org/drawingml/2006/main" noChangeAspect="1"/>
+            </wp:cNvGraphicFramePr>
+            <a:graphic xmlns:a="http://schemas.openxmlformats.org/drawingml/2006/main">
+              <a:graphicData uri="http://schemas.openxmlformats.org/drawingml/2006/picture">
+                <pic:pic xmlns:pic="http://schemas.openxmlformats.org/drawingml/2006/picture">
+                  <pic:nvPicPr>
+                    <pic:cNvPr id="1" name=""/>
+                    <pic:cNvPicPr/>
+                  </pic:nvPicPr>
+                  <pic:blipFill>
+                    <a:blip r:embed="rId11"/>
+                    <a:stretch>
+                      <a:fillRect/>
+                    </a:stretch>
+                  </pic:blipFill>
+                  <pic:spPr>
+                    <a:xfrm>
+                      <a:off x="0" y="0"/>
+                      <a:ext cx="6645910" cy="1974850"/>
+                    </a:xfrm>
+                    <a:prstGeom prst="rect">
+                      <a:avLst/>
+                    </a:prstGeom>
+                    <a:solidFill>
+                      <a:srgbClr val="FFFFFF">
+                        <a:shade val="85000"/>
+                      </a:srgbClr>
+                    </a:solidFill>
+                    <a:ln w="88900" cap="sq">
+                      <a:solidFill>
+                        <a:srgbClr val="FFFFFF"/>
+                      </a:solidFill>
+                      <a:miter lim="800000"/>
+                    </a:ln>
+                    <a:effectLst>
+                      <a:outerShdw blurRad="55000" dist="18000" dir="5400000" algn="tl" rotWithShape="0">
+                        <a:srgbClr val="000000">
+                          <a:alpha val="40000"/>
+                        </a:srgbClr>
+                      </a:outerShdw>
+                    </a:effectLst>
+                    <a:scene3d>
+                      <a:camera prst="orthographicFront"/>
+                      <a:lightRig rig="twoPt" dir="t">
+                        <a:rot lat="0" lon="0" rev="7200000"/>
+                      </a:lightRig>
+                    </a:scene3d>
+                    <a:sp3d>
+                      <a:bevelT w="25400" h="19050"/>
+                      <a:contourClr>
+                        <a:srgbClr val="FFFFFF"/>
+                      </a:contourClr>
+                    </a:sp3d>
+                  </pic:spPr>
+                </pic:pic>
+              </a:graphicData>
+            </a:graphic>
+          </wp:inline>
+        </w:drawing>
+      </w:r>
+      <w:r>
+        <w:tab/>
+        <w:t>Será gerado um link para essa imagem com na imagem abaixo</w:t>
+      </w:r>
+      <w:r>
+        <w:t>.</w:t>
+      </w:r>
+    </w:p>
+    <w:p>
+      <w:pPr>
+        <w:pBdr>
+          <w:bottom w:val="single" w:sz="6" w:space="1" w:color="auto"/>
+        </w:pBdr>
+      </w:pPr>
+      <w:r>
+        <w:rPr>
+          <w:noProof/>
+        </w:rPr>
+        <w:drawing>
+          <wp:inline distT="0" distB="0" distL="0" distR="0" wp14:anchorId="4F9A5409" wp14:editId="6D6B262C">
+            <wp:extent cx="6645910" cy="1536065"/>
+            <wp:effectExtent l="133350" t="114300" r="116840" b="140335"/>
+            <wp:docPr id="7" name="Imagem 7"/>
+            <wp:cNvGraphicFramePr>
+              <a:graphicFrameLocks xmlns:a="http://schemas.openxmlformats.org/drawingml/2006/main" noChangeAspect="1"/>
+            </wp:cNvGraphicFramePr>
+            <a:graphic xmlns:a="http://schemas.openxmlformats.org/drawingml/2006/main">
+              <a:graphicData uri="http://schemas.openxmlformats.org/drawingml/2006/picture">
+                <pic:pic xmlns:pic="http://schemas.openxmlformats.org/drawingml/2006/picture">
+                  <pic:nvPicPr>
+                    <pic:cNvPr id="1" name=""/>
+                    <pic:cNvPicPr/>
+                  </pic:nvPicPr>
+                  <pic:blipFill>
+                    <a:blip r:embed="rId12"/>
+                    <a:stretch>
+                      <a:fillRect/>
+                    </a:stretch>
+                  </pic:blipFill>
+                  <pic:spPr>
+                    <a:xfrm>
+                      <a:off x="0" y="0"/>
+                      <a:ext cx="6645910" cy="1536065"/>
+                    </a:xfrm>
+                    <a:prstGeom prst="rect">
+                      <a:avLst/>
+                    </a:prstGeom>
+                    <a:solidFill>
+                      <a:srgbClr val="FFFFFF">
+                        <a:shade val="85000"/>
+                      </a:srgbClr>
+                    </a:solidFill>
+                    <a:ln w="88900" cap="sq">
+                      <a:solidFill>
+                        <a:srgbClr val="FFFFFF"/>
+                      </a:solidFill>
+                      <a:miter lim="800000"/>
+                    </a:ln>
+                    <a:effectLst>
+                      <a:outerShdw blurRad="55000" dist="18000" dir="5400000" algn="tl" rotWithShape="0">
+                        <a:srgbClr val="000000">
+                          <a:alpha val="40000"/>
+                        </a:srgbClr>
+                      </a:outerShdw>
+                    </a:effectLst>
+                    <a:scene3d>
+                      <a:camera prst="orthographicFront"/>
+                      <a:lightRig rig="twoPt" dir="t">
+                        <a:rot lat="0" lon="0" rev="7200000"/>
+                      </a:lightRig>
+                    </a:scene3d>
+                    <a:sp3d>
+                      <a:bevelT w="25400" h="19050"/>
+                      <a:contourClr>
+                        <a:srgbClr val="FFFFFF"/>
+                      </a:contourClr>
+                    </a:sp3d>
+                  </pic:spPr>
+                </pic:pic>
+              </a:graphicData>
+            </a:graphic>
+          </wp:inline>
+        </w:drawing>
+      </w:r>
+      <w:r>
+        <w:rPr>
+          <w:noProof/>
+        </w:rPr>
+        <w:drawing>
+          <wp:inline distT="0" distB="0" distL="0" distR="0" wp14:anchorId="32D1AC88" wp14:editId="1331AF08">
+            <wp:extent cx="6645910" cy="1844675"/>
+            <wp:effectExtent l="133350" t="114300" r="135890" b="155575"/>
+            <wp:docPr id="8" name="Imagem 8"/>
+            <wp:cNvGraphicFramePr>
+              <a:graphicFrameLocks xmlns:a="http://schemas.openxmlformats.org/drawingml/2006/main" noChangeAspect="1"/>
+            </wp:cNvGraphicFramePr>
+            <a:graphic xmlns:a="http://schemas.openxmlformats.org/drawingml/2006/main">
+              <a:graphicData uri="http://schemas.openxmlformats.org/drawingml/2006/picture">
+                <pic:pic xmlns:pic="http://schemas.openxmlformats.org/drawingml/2006/picture">
+                  <pic:nvPicPr>
+                    <pic:cNvPr id="1" name=""/>
+                    <pic:cNvPicPr/>
+                  </pic:nvPicPr>
+                  <pic:blipFill>
+                    <a:blip r:embed="rId13"/>
+                    <a:stretch>
+                      <a:fillRect/>
+                    </a:stretch>
+                  </pic:blipFill>
+                  <pic:spPr>
+                    <a:xfrm>
+                      <a:off x="0" y="0"/>
+                      <a:ext cx="6645910" cy="1844675"/>
+                    </a:xfrm>
+                    <a:prstGeom prst="rect">
+                      <a:avLst/>
+                    </a:prstGeom>
+                    <a:solidFill>
+                      <a:srgbClr val="FFFFFF">
+                        <a:shade val="85000"/>
+                      </a:srgbClr>
+                    </a:solidFill>
+                    <a:ln w="88900" cap="sq">
+                      <a:solidFill>
+                        <a:srgbClr val="FFFFFF"/>
+                      </a:solidFill>
+                      <a:miter lim="800000"/>
+                    </a:ln>
+                    <a:effectLst>
+                      <a:outerShdw blurRad="55000" dist="18000" dir="5400000" algn="tl" rotWithShape="0">
+                        <a:srgbClr val="000000">
+                          <a:alpha val="40000"/>
+                        </a:srgbClr>
+                      </a:outerShdw>
+                    </a:effectLst>
+                    <a:scene3d>
+                      <a:camera prst="orthographicFront"/>
+                      <a:lightRig rig="twoPt" dir="t">
+                        <a:rot lat="0" lon="0" rev="7200000"/>
+                      </a:lightRig>
+                    </a:scene3d>
+                    <a:sp3d>
+                      <a:bevelT w="25400" h="19050"/>
+                      <a:contourClr>
+                        <a:srgbClr val="FFFFFF"/>
+                      </a:contourClr>
+                    </a:sp3d>
+                  </pic:spPr>
+                </pic:pic>
+              </a:graphicData>
+            </a:graphic>
+          </wp:inline>
+        </w:drawing>
+      </w:r>
+    </w:p>
+    <w:p>
+      <w:pPr>
+        <w:rPr>
+          <w:b/>
+          <w:bCs/>
+        </w:rPr>
+      </w:pPr>
+      <w:r>
+        <w:rPr>
+          <w:b/>
+          <w:bCs/>
+        </w:rPr>
+        <w:lastRenderedPageBreak/>
+        <w:t>Criação de Tabelas</w:t>
+      </w:r>
+    </w:p>
+    <w:p>
+      <w:r>
+        <w:rPr>
+          <w:noProof/>
+        </w:rPr>
+        <w:drawing>
+          <wp:inline distT="0" distB="0" distL="0" distR="0" wp14:anchorId="077BF2D5" wp14:editId="2CFFB8F9">
+            <wp:extent cx="6645910" cy="1922145"/>
+            <wp:effectExtent l="133350" t="114300" r="135890" b="173355"/>
+            <wp:docPr id="11" name="Imagem 11"/>
+            <wp:cNvGraphicFramePr>
+              <a:graphicFrameLocks xmlns:a="http://schemas.openxmlformats.org/drawingml/2006/main" noChangeAspect="1"/>
+            </wp:cNvGraphicFramePr>
+            <a:graphic xmlns:a="http://schemas.openxmlformats.org/drawingml/2006/main">
+              <a:graphicData uri="http://schemas.openxmlformats.org/drawingml/2006/picture">
+                <pic:pic xmlns:pic="http://schemas.openxmlformats.org/drawingml/2006/picture">
+                  <pic:nvPicPr>
+                    <pic:cNvPr id="1" name=""/>
+                    <pic:cNvPicPr/>
+                  </pic:nvPicPr>
+                  <pic:blipFill>
+                    <a:blip r:embed="rId14"/>
+                    <a:stretch>
+                      <a:fillRect/>
+                    </a:stretch>
+                  </pic:blipFill>
+                  <pic:spPr>
+                    <a:xfrm>
+                      <a:off x="0" y="0"/>
+                      <a:ext cx="6645910" cy="1922145"/>
+                    </a:xfrm>
+                    <a:prstGeom prst="rect">
+                      <a:avLst/>
+                    </a:prstGeom>
+                    <a:solidFill>
+                      <a:srgbClr val="FFFFFF">
+                        <a:shade val="85000"/>
+                      </a:srgbClr>
+                    </a:solidFill>
+                    <a:ln w="88900" cap="sq">
+                      <a:solidFill>
+                        <a:srgbClr val="FFFFFF"/>
+                      </a:solidFill>
+                      <a:miter lim="800000"/>
+                    </a:ln>
+                    <a:effectLst>
+                      <a:outerShdw blurRad="55000" dist="18000" dir="5400000" algn="tl" rotWithShape="0">
+                        <a:srgbClr val="000000">
+                          <a:alpha val="40000"/>
+                        </a:srgbClr>
+                      </a:outerShdw>
+                    </a:effectLst>
+                    <a:scene3d>
+                      <a:camera prst="orthographicFront"/>
+                      <a:lightRig rig="twoPt" dir="t">
+                        <a:rot lat="0" lon="0" rev="7200000"/>
+                      </a:lightRig>
+                    </a:scene3d>
+                    <a:sp3d>
+                      <a:bevelT w="25400" h="19050"/>
+                      <a:contourClr>
+                        <a:srgbClr val="FFFFFF"/>
+                      </a:contourClr>
+                    </a:sp3d>
+                  </pic:spPr>
+                </pic:pic>
+              </a:graphicData>
+            </a:graphic>
+          </wp:inline>
+        </w:drawing>
+      </w:r>
+    </w:p>
+    <w:p>
+      <w:pPr>
+        <w:pBdr>
+          <w:bottom w:val="single" w:sz="6" w:space="1" w:color="auto"/>
+        </w:pBdr>
+      </w:pPr>
+      <w:r>
+        <w:rPr>
+          <w:noProof/>
+        </w:rPr>
+        <w:drawing>
+          <wp:inline distT="0" distB="0" distL="0" distR="0" wp14:anchorId="6E38CE6C" wp14:editId="0052664A">
+            <wp:extent cx="6645910" cy="1635760"/>
+            <wp:effectExtent l="133350" t="114300" r="135890" b="173990"/>
+            <wp:docPr id="12" name="Imagem 12"/>
+            <wp:cNvGraphicFramePr>
+              <a:graphicFrameLocks xmlns:a="http://schemas.openxmlformats.org/drawingml/2006/main" noChangeAspect="1"/>
+            </wp:cNvGraphicFramePr>
+            <a:graphic xmlns:a="http://schemas.openxmlformats.org/drawingml/2006/main">
+              <a:graphicData uri="http://schemas.openxmlformats.org/drawingml/2006/picture">
+                <pic:pic xmlns:pic="http://schemas.openxmlformats.org/drawingml/2006/picture">
+                  <pic:nvPicPr>
+                    <pic:cNvPr id="1" name=""/>
+                    <pic:cNvPicPr/>
+                  </pic:nvPicPr>
+                  <pic:blipFill>
+                    <a:blip r:embed="rId15"/>
+                    <a:stretch>
+                      <a:fillRect/>
+                    </a:stretch>
+                  </pic:blipFill>
+                  <pic:spPr>
+                    <a:xfrm>
+                      <a:off x="0" y="0"/>
+                      <a:ext cx="6645910" cy="1635760"/>
+                    </a:xfrm>
+                    <a:prstGeom prst="rect">
+                      <a:avLst/>
+                    </a:prstGeom>
+                    <a:solidFill>
+                      <a:srgbClr val="FFFFFF">
+                        <a:shade val="85000"/>
+                      </a:srgbClr>
+                    </a:solidFill>
+                    <a:ln w="88900" cap="sq">
+                      <a:solidFill>
+                        <a:srgbClr val="FFFFFF"/>
+                      </a:solidFill>
+                      <a:miter lim="800000"/>
+                    </a:ln>
+                    <a:effectLst>
+                      <a:outerShdw blurRad="55000" dist="18000" dir="5400000" algn="tl" rotWithShape="0">
+                        <a:srgbClr val="000000">
+                          <a:alpha val="40000"/>
+                        </a:srgbClr>
+                      </a:outerShdw>
+                    </a:effectLst>
+                    <a:scene3d>
+                      <a:camera prst="orthographicFront"/>
+                      <a:lightRig rig="twoPt" dir="t">
+                        <a:rot lat="0" lon="0" rev="7200000"/>
+                      </a:lightRig>
+                    </a:scene3d>
+                    <a:sp3d>
+                      <a:bevelT w="25400" h="19050"/>
+                      <a:contourClr>
+                        <a:srgbClr val="FFFFFF"/>
+                      </a:contourClr>
+                    </a:sp3d>
+                  </pic:spPr>
+                </pic:pic>
+              </a:graphicData>
+            </a:graphic>
+          </wp:inline>
+        </w:drawing>
+      </w:r>
+    </w:p>
+    <w:p>
+      <w:r>
+        <w:t>Escrevendo códigos</w:t>
+      </w:r>
+    </w:p>
+    <w:p>
+      <w:r>
+        <w:t>Use crases e não aspas simples.</w:t>
+      </w:r>
+    </w:p>
+    <w:p>
+      <w:r>
+        <w:rPr>
+          <w:noProof/>
+        </w:rPr>
+        <w:drawing>
+          <wp:inline distT="0" distB="0" distL="0" distR="0" wp14:anchorId="51706DC4" wp14:editId="65B2F2AC">
+            <wp:extent cx="6645910" cy="1876425"/>
+            <wp:effectExtent l="133350" t="114300" r="135890" b="161925"/>
+            <wp:docPr id="13" name="Imagem 13"/>
+            <wp:cNvGraphicFramePr>
+              <a:graphicFrameLocks xmlns:a="http://schemas.openxmlformats.org/drawingml/2006/main" noChangeAspect="1"/>
+            </wp:cNvGraphicFramePr>
+            <a:graphic xmlns:a="http://schemas.openxmlformats.org/drawingml/2006/main">
+              <a:graphicData uri="http://schemas.openxmlformats.org/drawingml/2006/picture">
+                <pic:pic xmlns:pic="http://schemas.openxmlformats.org/drawingml/2006/picture">
+                  <pic:nvPicPr>
+                    <pic:cNvPr id="1" name=""/>
+                    <pic:cNvPicPr/>
+                  </pic:nvPicPr>
+                  <pic:blipFill>
+                    <a:blip r:embed="rId16"/>
+                    <a:stretch>
+                      <a:fillRect/>
+                    </a:stretch>
+                  </pic:blipFill>
+                  <pic:spPr>
+                    <a:xfrm>
+                      <a:off x="0" y="0"/>
+                      <a:ext cx="6645910" cy="1876425"/>
+                    </a:xfrm>
+                    <a:prstGeom prst="rect">
+                      <a:avLst/>
+                    </a:prstGeom>
+                    <a:solidFill>
+                      <a:srgbClr val="FFFFFF">
+                        <a:shade val="85000"/>
+                      </a:srgbClr>
+                    </a:solidFill>
+                    <a:ln w="88900" cap="sq">
+                      <a:solidFill>
+                        <a:srgbClr val="FFFFFF"/>
+                      </a:solidFill>
+                      <a:miter lim="800000"/>
+                    </a:ln>
+                    <a:effectLst>
+                      <a:outerShdw blurRad="55000" dist="18000" dir="5400000" algn="tl" rotWithShape="0">
+                        <a:srgbClr val="000000">
+                          <a:alpha val="40000"/>
+                        </a:srgbClr>
+                      </a:outerShdw>
+                    </a:effectLst>
+                    <a:scene3d>
+                      <a:camera prst="orthographicFront"/>
+                      <a:lightRig rig="twoPt" dir="t">
+                        <a:rot lat="0" lon="0" rev="7200000"/>
+                      </a:lightRig>
+                    </a:scene3d>
+                    <a:sp3d>
+                      <a:bevelT w="25400" h="19050"/>
+                      <a:contourClr>
+                        <a:srgbClr val="FFFFFF"/>
+                      </a:contourClr>
+                    </a:sp3d>
+                  </pic:spPr>
+                </pic:pic>
+              </a:graphicData>
+            </a:graphic>
+          </wp:inline>
+        </w:drawing>
+      </w:r>
+      <w:r>
+        <w:rPr>
+          <w:noProof/>
+        </w:rPr>
+        <w:drawing>
+          <wp:inline distT="0" distB="0" distL="0" distR="0" wp14:anchorId="0828FDE6" wp14:editId="41BBB830">
+            <wp:extent cx="6645910" cy="1750695"/>
+            <wp:effectExtent l="133350" t="114300" r="135890" b="173355"/>
+            <wp:docPr id="14" name="Imagem 14"/>
+            <wp:cNvGraphicFramePr>
+              <a:graphicFrameLocks xmlns:a="http://schemas.openxmlformats.org/drawingml/2006/main" noChangeAspect="1"/>
+            </wp:cNvGraphicFramePr>
+            <a:graphic xmlns:a="http://schemas.openxmlformats.org/drawingml/2006/main">
+              <a:graphicData uri="http://schemas.openxmlformats.org/drawingml/2006/picture">
+                <pic:pic xmlns:pic="http://schemas.openxmlformats.org/drawingml/2006/picture">
+                  <pic:nvPicPr>
+                    <pic:cNvPr id="1" name=""/>
+                    <pic:cNvPicPr/>
+                  </pic:nvPicPr>
+                  <pic:blipFill>
+                    <a:blip r:embed="rId17"/>
+                    <a:stretch>
+                      <a:fillRect/>
+                    </a:stretch>
+                  </pic:blipFill>
+                  <pic:spPr>
+                    <a:xfrm>
+                      <a:off x="0" y="0"/>
+                      <a:ext cx="6645910" cy="1750695"/>
+                    </a:xfrm>
+                    <a:prstGeom prst="rect">
+                      <a:avLst/>
+                    </a:prstGeom>
+                    <a:solidFill>
+                      <a:srgbClr val="FFFFFF">
+                        <a:shade val="85000"/>
+                      </a:srgbClr>
+                    </a:solidFill>
+                    <a:ln w="88900" cap="sq">
+                      <a:solidFill>
+                        <a:srgbClr val="FFFFFF"/>
+                      </a:solidFill>
+                      <a:miter lim="800000"/>
+                    </a:ln>
+                    <a:effectLst>
+                      <a:outerShdw blurRad="55000" dist="18000" dir="5400000" algn="tl" rotWithShape="0">
+                        <a:srgbClr val="000000">
+                          <a:alpha val="40000"/>
+                        </a:srgbClr>
+                      </a:outerShdw>
+                    </a:effectLst>
+                    <a:scene3d>
+                      <a:camera prst="orthographicFront"/>
+                      <a:lightRig rig="twoPt" dir="t">
+                        <a:rot lat="0" lon="0" rev="7200000"/>
+                      </a:lightRig>
+                    </a:scene3d>
+                    <a:sp3d>
+                      <a:bevelT w="25400" h="19050"/>
+                      <a:contourClr>
+                        <a:srgbClr val="FFFFFF"/>
+                      </a:contourClr>
+                    </a:sp3d>
+                  </pic:spPr>
+                </pic:pic>
+              </a:graphicData>
+            </a:graphic>
+          </wp:inline>
+        </w:drawing>
+      </w:r>
+    </w:p>
+    <w:p>
+      <w:pPr>
+        <w:ind w:firstLine="708"/>
+      </w:pPr>
+      <w:r>
+        <w:lastRenderedPageBreak/>
+        <w:t xml:space="preserve">Mas se não quiser fazer assim também pode tirar o print da tela usando algum programa que tire foto da sua tela, minha opção de programa é o ‘Lightshot’. </w:t>
+      </w:r>
+    </w:p>
+    <w:p>
+      <w:pPr>
+        <w:pBdr>
+          <w:bottom w:val="single" w:sz="6" w:space="1" w:color="auto"/>
+        </w:pBdr>
+        <w:ind w:firstLine="708"/>
+      </w:pPr>
+    </w:p>
+    <w:p>
+      <w:pPr>
+        <w:ind w:firstLine="708"/>
+        <w:rPr>
+          <w:b/>
+          <w:bCs/>
+        </w:rPr>
+      </w:pPr>
+      <w:r>
+        <w:rPr>
+          <w:b/>
+          <w:bCs/>
+        </w:rPr>
+        <w:t>Colocando Emojis</w:t>
+      </w:r>
+    </w:p>
+    <w:p>
+      <w:pPr>
+        <w:ind w:firstLine="708"/>
+      </w:pPr>
+      <w:r>
+        <w:t xml:space="preserve">Podemos usar dois pontos (:), e quando você coloca os dois pontos ele já te mostra </w:t>
+      </w:r>
+      <w:r>
+        <w:t>algumas opções de Emojis, se a sua não tiver entre os que aparece você pode depois dos pontos digitar o nome do Emojis desejado, vamos ver na imagem a seguir.</w:t>
+      </w:r>
+    </w:p>
+    <w:p>
+      <w:r>
+        <w:rPr>
+          <w:noProof/>
+        </w:rPr>
+        <w:drawing>
+          <wp:inline distT="0" distB="0" distL="0" distR="0" wp14:anchorId="73EC5A6A" wp14:editId="728E1613">
+            <wp:extent cx="6350000" cy="1763754"/>
+            <wp:effectExtent l="133350" t="114300" r="127000" b="160655"/>
+            <wp:docPr id="15" name="Imagem 15"/>
+            <wp:cNvGraphicFramePr>
+              <a:graphicFrameLocks xmlns:a="http://schemas.openxmlformats.org/drawingml/2006/main" noChangeAspect="1"/>
+            </wp:cNvGraphicFramePr>
+            <a:graphic xmlns:a="http://schemas.openxmlformats.org/drawingml/2006/main">
+              <a:graphicData uri="http://schemas.openxmlformats.org/drawingml/2006/picture">
+                <pic:pic xmlns:pic="http://schemas.openxmlformats.org/drawingml/2006/picture">
+                  <pic:nvPicPr>
+                    <pic:cNvPr id="1" name=""/>
+                    <pic:cNvPicPr/>
+                  </pic:nvPicPr>
+                  <pic:blipFill>
+                    <a:blip r:embed="rId18"/>
+                    <a:stretch>
+                      <a:fillRect/>
+                    </a:stretch>
+                  </pic:blipFill>
+                  <pic:spPr>
+                    <a:xfrm>
+                      <a:off x="0" y="0"/>
+                      <a:ext cx="6358938" cy="1766237"/>
+                    </a:xfrm>
+                    <a:prstGeom prst="rect">
+                      <a:avLst/>
+                    </a:prstGeom>
+                    <a:solidFill>
+                      <a:srgbClr val="FFFFFF">
+                        <a:shade val="85000"/>
+                      </a:srgbClr>
+                    </a:solidFill>
+                    <a:ln w="88900" cap="sq">
+                      <a:solidFill>
+                        <a:srgbClr val="FFFFFF"/>
+                      </a:solidFill>
+                      <a:miter lim="800000"/>
+                    </a:ln>
+                    <a:effectLst>
+                      <a:outerShdw blurRad="55000" dist="18000" dir="5400000" algn="tl" rotWithShape="0">
+                        <a:srgbClr val="000000">
+                          <a:alpha val="40000"/>
+                        </a:srgbClr>
+                      </a:outerShdw>
+                    </a:effectLst>
+                    <a:scene3d>
+                      <a:camera prst="orthographicFront"/>
+                      <a:lightRig rig="twoPt" dir="t">
+                        <a:rot lat="0" lon="0" rev="7200000"/>
+                      </a:lightRig>
+                    </a:scene3d>
+                    <a:sp3d>
+                      <a:bevelT w="25400" h="19050"/>
+                      <a:contourClr>
+                        <a:srgbClr val="FFFFFF"/>
+                      </a:contourClr>
+                    </a:sp3d>
+                  </pic:spPr>
+                </pic:pic>
+              </a:graphicData>
+            </a:graphic>
+          </wp:inline>
+        </w:drawing>
+      </w:r>
+    </w:p>
+    <w:p>
+      <w:pPr>
+        <w:ind w:firstLine="708"/>
+      </w:pPr>
+      <w:r>
+        <w:t xml:space="preserve">Para encontrar mais Emojis você pode acessar o site </w:t>
+      </w:r>
+      <w:hyperlink r:id="rId19" w:history="1">
+        <w:r>
+          <w:rPr>
+            <w:rStyle w:val="Hyperlink"/>
+          </w:rPr>
+          <w:t>https://emojipedia.org/</w:t>
+        </w:r>
+      </w:hyperlink>
+      <w:r>
+        <w:t xml:space="preserve"> e encontrar qualquer Emojis que desejar para adicionar em seu projeto. Após encontrar o Emojis desejado, é só copiar o nome do Emojis e depois color depois 2 pontos.</w:t>
       </w:r>
     </w:p>
     <w:sectPr>
@@ -1359,6 +2051,29 @@
       <w:spacing w:after="0" w:line="240" w:lineRule="auto"/>
     </w:pPr>
   </w:style>
+  <w:style w:type="character" w:styleId="Hyperlink">
+    <w:name w:val="Hyperlink"/>
+    <w:basedOn w:val="Fontepargpadro"/>
+    <w:uiPriority w:val="99"/>
+    <w:unhideWhenUsed/>
+    <w:rsid w:val="00E84538"/>
+    <w:rPr>
+      <w:color w:val="0563C1" w:themeColor="hyperlink"/>
+      <w:u w:val="single"/>
+    </w:rPr>
+  </w:style>
+  <w:style w:type="character" w:styleId="MenoPendente">
+    <w:name w:val="Unresolved Mention"/>
+    <w:basedOn w:val="Fontepargpadro"/>
+    <w:uiPriority w:val="99"/>
+    <w:semiHidden/>
+    <w:unhideWhenUsed/>
+    <w:rsid w:val="00E84538"/>
+    <w:rPr>
+      <w:color w:val="605E5C"/>
+      <w:shd w:val="clear" w:color="auto" w:fill="E1DFDD"/>
+    </w:rPr>
+  </w:style>
 </w:styles>
 </file>
 

</xml_diff>